<commit_message>
added the final result and presentation file
</commit_message>
<xml_diff>
--- a/Answers/Q2. .docx
+++ b/Answers/Q2. .docx
@@ -148,17 +148,7 @@
       </w:r>
     </w:p>
     <w:p/>
-    <w:p>
-      <w:r>
-        <w:t>---</w:t>
-      </w:r>
-    </w:p>
     <w:p/>
-    <w:p>
-      <w:r>
-        <w:t>You can further refine and expand this report based on any specific insights or additional analyses you've conducted. Would you like assistance with another part of your project or any further refinements to this report?</w:t>
-      </w:r>
-    </w:p>
     <w:sectPr>
       <w:pgSz w:w="12240" w:h="15840"/>
       <w:pgMar w:top="1440" w:right="1440" w:bottom="1440" w:left="1440" w:header="708" w:footer="708" w:gutter="0"/>

</xml_diff>